<commit_message>
upload  the git hub step
</commit_message>
<xml_diff>
--- a/github_file_upload.docx
+++ b/github_file_upload.docx
@@ -719,6 +719,15 @@
         </w:rPr>
         <w:t xml:space="preserve"> using </w:t>
       </w:r>
+    </w:p>
+    <w:p>
+      <w:pPr>
+        <w:pStyle w:val="ListParagraph"/>
+        <w:rPr>
+          <w:b/>
+          <w:lang w:val="en-US"/>
+        </w:rPr>
+      </w:pPr>
       <w:proofErr w:type="spellStart"/>
       <w:r>
         <w:rPr>
@@ -751,6 +760,140 @@
         </w:rPr>
         <w:t>&gt;</w:t>
       </w:r>
+    </w:p>
+    <w:p>
+      <w:pPr>
+        <w:pStyle w:val="ListParagraph"/>
+        <w:rPr>
+          <w:b/>
+          <w:lang w:val="en-US"/>
+        </w:rPr>
+      </w:pPr>
+    </w:p>
+    <w:p>
+      <w:pPr>
+        <w:pStyle w:val="ListParagraph"/>
+        <w:rPr>
+          <w:b/>
+          <w:lang w:val="en-US"/>
+        </w:rPr>
+      </w:pPr>
+      <w:r>
+        <w:rPr>
+          <w:b/>
+          <w:lang w:val="en-US"/>
+        </w:rPr>
+        <w:t xml:space="preserve">Here changing from master to main </w:t>
+      </w:r>
+    </w:p>
+    <w:p>
+      <w:pPr>
+        <w:tabs>
+          <w:tab w:val="left" w:pos="916"/>
+          <w:tab w:val="left" w:pos="1832"/>
+          <w:tab w:val="left" w:pos="2748"/>
+          <w:tab w:val="left" w:pos="3664"/>
+          <w:tab w:val="left" w:pos="4580"/>
+          <w:tab w:val="left" w:pos="5496"/>
+          <w:tab w:val="left" w:pos="6412"/>
+          <w:tab w:val="left" w:pos="7328"/>
+          <w:tab w:val="left" w:pos="8244"/>
+          <w:tab w:val="left" w:pos="9160"/>
+          <w:tab w:val="left" w:pos="10076"/>
+          <w:tab w:val="left" w:pos="10992"/>
+          <w:tab w:val="left" w:pos="11908"/>
+          <w:tab w:val="left" w:pos="12824"/>
+          <w:tab w:val="left" w:pos="13740"/>
+          <w:tab w:val="left" w:pos="14656"/>
+        </w:tabs>
+        <w:spacing w:after="0" w:line="240" w:lineRule="auto"/>
+        <w:ind w:left="720"/>
+        <w:textAlignment w:val="baseline"/>
+        <w:rPr>
+          <w:rFonts w:ascii="var(--ff-mono)" w:eastAsia="Times New Roman" w:hAnsi="var(--ff-mono)" w:cs="Courier New"/>
+          <w:b/>
+          <w:color w:val="0C0D0E"/>
+          <w:sz w:val="20"/>
+          <w:szCs w:val="20"/>
+          <w:bdr w:val="none" w:sz="0" w:space="0" w:color="auto" w:frame="1"/>
+          <w:lang w:eastAsia="en-IN"/>
+        </w:rPr>
+      </w:pPr>
+      <w:r>
+        <w:rPr>
+          <w:rFonts w:ascii="Lucida Console" w:hAnsi="Lucida Console" w:cs="Lucida Console"/>
+          <w:b/>
+          <w:sz w:val="18"/>
+          <w:szCs w:val="18"/>
+        </w:rPr>
+        <w:t>git branch --unset-upstream</w:t>
+      </w:r>
+      <w:r>
+        <w:rPr>
+          <w:rFonts w:ascii="var(--ff-mono)" w:eastAsia="Times New Roman" w:hAnsi="var(--ff-mono)" w:cs="Courier New"/>
+          <w:b/>
+          <w:color w:val="0C0D0E"/>
+          <w:sz w:val="20"/>
+          <w:szCs w:val="20"/>
+          <w:bdr w:val="none" w:sz="0" w:space="0" w:color="auto" w:frame="1"/>
+          <w:lang w:eastAsia="en-IN"/>
+        </w:rPr>
+        <w:t xml:space="preserve">              </w:t>
+      </w:r>
+    </w:p>
+    <w:p>
+      <w:pPr>
+        <w:tabs>
+          <w:tab w:val="left" w:pos="916"/>
+          <w:tab w:val="left" w:pos="1832"/>
+          <w:tab w:val="left" w:pos="2748"/>
+          <w:tab w:val="left" w:pos="3664"/>
+          <w:tab w:val="left" w:pos="4580"/>
+          <w:tab w:val="left" w:pos="5496"/>
+          <w:tab w:val="left" w:pos="6412"/>
+          <w:tab w:val="left" w:pos="7328"/>
+          <w:tab w:val="left" w:pos="8244"/>
+          <w:tab w:val="left" w:pos="9160"/>
+          <w:tab w:val="left" w:pos="10076"/>
+          <w:tab w:val="left" w:pos="10992"/>
+          <w:tab w:val="left" w:pos="11908"/>
+          <w:tab w:val="left" w:pos="12824"/>
+          <w:tab w:val="left" w:pos="13740"/>
+          <w:tab w:val="left" w:pos="14656"/>
+        </w:tabs>
+        <w:spacing w:after="0" w:line="240" w:lineRule="auto"/>
+        <w:ind w:left="720"/>
+        <w:textAlignment w:val="baseline"/>
+        <w:rPr>
+          <w:rFonts w:ascii="var(--ff-mono)" w:eastAsia="Times New Roman" w:hAnsi="var(--ff-mono)" w:cs="Courier New"/>
+          <w:b/>
+          <w:color w:val="0C0D0E"/>
+          <w:sz w:val="20"/>
+          <w:szCs w:val="20"/>
+          <w:lang w:eastAsia="en-IN"/>
+        </w:rPr>
+      </w:pPr>
+      <w:r>
+        <w:rPr>
+          <w:rFonts w:ascii="var(--ff-mono)" w:eastAsia="Times New Roman" w:hAnsi="var(--ff-mono)" w:cs="Courier New"/>
+          <w:b/>
+          <w:color w:val="0C0D0E"/>
+          <w:sz w:val="20"/>
+          <w:szCs w:val="20"/>
+          <w:bdr w:val="none" w:sz="0" w:space="0" w:color="auto" w:frame="1"/>
+          <w:lang w:eastAsia="en-IN"/>
+        </w:rPr>
+        <w:t>git branch -m master main</w:t>
+      </w:r>
+    </w:p>
+    <w:p>
+      <w:pPr>
+        <w:pStyle w:val="ListParagraph"/>
+        <w:rPr>
+          <w:b/>
+          <w:lang w:val="en-US"/>
+        </w:rPr>
+      </w:pPr>
     </w:p>
     <w:p>
       <w:pPr>
@@ -842,7 +985,15 @@
         <w:rPr>
           <w:lang w:val="en-US"/>
         </w:rPr>
-        <w:t>chlata</w:t>
+        <w:t>ch</w:t>
+      </w:r>
+      <w:bookmarkStart w:id="0" w:name="_GoBack"/>
+      <w:bookmarkEnd w:id="0"/>
+      <w:r>
+        <w:rPr>
+          <w:lang w:val="en-US"/>
+        </w:rPr>
+        <w:t>lata</w:t>
       </w:r>
       <w:proofErr w:type="spellEnd"/>
       <w:r>
@@ -1912,17 +2063,30 @@
       <w:pPr>
         <w:pStyle w:val="ListParagraph"/>
         <w:rPr>
-          <w:lang w:val="en-US"/>
-        </w:rPr>
-      </w:pPr>
-      <w:r>
-        <w:rPr>
-          <w:rFonts w:ascii="Lucida Console" w:hAnsi="Lucida Console" w:cs="Lucida Console"/>
-          <w:b/>
-          <w:sz w:val="18"/>
-          <w:szCs w:val="18"/>
-        </w:rPr>
-        <w:t xml:space="preserve">Note : </w:t>
+          <w:rFonts w:ascii="Lucida Console" w:hAnsi="Lucida Console" w:cs="Lucida Console"/>
+          <w:sz w:val="18"/>
+          <w:szCs w:val="18"/>
+        </w:rPr>
+      </w:pPr>
+      <w:proofErr w:type="gramStart"/>
+      <w:r>
+        <w:rPr>
+          <w:rFonts w:ascii="Lucida Console" w:hAnsi="Lucida Console" w:cs="Lucida Console"/>
+          <w:b/>
+          <w:sz w:val="18"/>
+          <w:szCs w:val="18"/>
+        </w:rPr>
+        <w:t>Note :</w:t>
+      </w:r>
+      <w:proofErr w:type="gramEnd"/>
+      <w:r>
+        <w:rPr>
+          <w:rFonts w:ascii="Lucida Console" w:hAnsi="Lucida Console" w:cs="Lucida Console"/>
+          <w:b/>
+          <w:sz w:val="18"/>
+          <w:szCs w:val="18"/>
+        </w:rPr>
+        <w:t xml:space="preserve"> </w:t>
       </w:r>
       <w:r>
         <w:rPr>
@@ -1932,8 +2096,21 @@
         </w:rPr>
         <w:t>here master is our branch name</w:t>
       </w:r>
-      <w:bookmarkStart w:id="0" w:name="_GoBack"/>
-      <w:bookmarkEnd w:id="0"/>
+      <w:r>
+        <w:rPr>
+          <w:rFonts w:ascii="Lucida Console" w:hAnsi="Lucida Console" w:cs="Lucida Console"/>
+          <w:sz w:val="18"/>
+          <w:szCs w:val="18"/>
+        </w:rPr>
+        <w:t>.</w:t>
+      </w:r>
+    </w:p>
+    <w:p>
+      <w:pPr>
+        <w:rPr>
+          <w:lang w:val="en-US"/>
+        </w:rPr>
+      </w:pPr>
     </w:p>
     <w:sectPr>
       <w:pgSz w:w="11906" w:h="16838"/>
@@ -2486,6 +2663,69 @@
       <w:u w:val="single"/>
     </w:rPr>
   </w:style>
+  <w:style w:type="paragraph" w:styleId="HTMLPreformatted">
+    <w:name w:val="HTML Preformatted"/>
+    <w:basedOn w:val="Normal"/>
+    <w:link w:val="HTMLPreformattedChar"/>
+    <w:uiPriority w:val="99"/>
+    <w:semiHidden/>
+    <w:unhideWhenUsed/>
+    <w:rsid w:val="00CD61FD"/>
+    <w:pPr>
+      <w:tabs>
+        <w:tab w:val="left" w:pos="916"/>
+        <w:tab w:val="left" w:pos="1832"/>
+        <w:tab w:val="left" w:pos="2748"/>
+        <w:tab w:val="left" w:pos="3664"/>
+        <w:tab w:val="left" w:pos="4580"/>
+        <w:tab w:val="left" w:pos="5496"/>
+        <w:tab w:val="left" w:pos="6412"/>
+        <w:tab w:val="left" w:pos="7328"/>
+        <w:tab w:val="left" w:pos="8244"/>
+        <w:tab w:val="left" w:pos="9160"/>
+        <w:tab w:val="left" w:pos="10076"/>
+        <w:tab w:val="left" w:pos="10992"/>
+        <w:tab w:val="left" w:pos="11908"/>
+        <w:tab w:val="left" w:pos="12824"/>
+        <w:tab w:val="left" w:pos="13740"/>
+        <w:tab w:val="left" w:pos="14656"/>
+      </w:tabs>
+      <w:spacing w:after="0" w:line="240" w:lineRule="auto"/>
+    </w:pPr>
+    <w:rPr>
+      <w:rFonts w:ascii="Courier New" w:eastAsia="Times New Roman" w:hAnsi="Courier New" w:cs="Courier New"/>
+      <w:sz w:val="20"/>
+      <w:szCs w:val="20"/>
+      <w:lang w:eastAsia="en-IN"/>
+    </w:rPr>
+  </w:style>
+  <w:style w:type="character" w:customStyle="1" w:styleId="HTMLPreformattedChar">
+    <w:name w:val="HTML Preformatted Char"/>
+    <w:basedOn w:val="DefaultParagraphFont"/>
+    <w:link w:val="HTMLPreformatted"/>
+    <w:uiPriority w:val="99"/>
+    <w:semiHidden/>
+    <w:rsid w:val="00CD61FD"/>
+    <w:rPr>
+      <w:rFonts w:ascii="Courier New" w:eastAsia="Times New Roman" w:hAnsi="Courier New" w:cs="Courier New"/>
+      <w:sz w:val="20"/>
+      <w:szCs w:val="20"/>
+      <w:lang w:eastAsia="en-IN"/>
+    </w:rPr>
+  </w:style>
+  <w:style w:type="character" w:styleId="HTMLCode">
+    <w:name w:val="HTML Code"/>
+    <w:basedOn w:val="DefaultParagraphFont"/>
+    <w:uiPriority w:val="99"/>
+    <w:semiHidden/>
+    <w:unhideWhenUsed/>
+    <w:rsid w:val="00CD61FD"/>
+    <w:rPr>
+      <w:rFonts w:ascii="Courier New" w:eastAsia="Times New Roman" w:hAnsi="Courier New" w:cs="Courier New"/>
+      <w:sz w:val="20"/>
+      <w:szCs w:val="20"/>
+    </w:rPr>
+  </w:style>
 </w:styles>
 </file>
 

</xml_diff>